<commit_message>
working simple & complex
</commit_message>
<xml_diff>
--- a/sample-diagrams.docx
+++ b/sample-diagrams.docx
@@ -35,14 +35,14 @@
       <w:r>
         <w:drawing>
           <wp:inline>
-            <wp:extent cx="2667000" cy="4584700"/>
+            <wp:extent cx="2628900" cy="4546600"/>
             <wp:effectExtent b="0" l="0" r="0" t="0"/>
             <wp:docPr descr="" title="" id="21" name="Picture"/>
             <a:graphic>
               <a:graphicData uri="http://schemas.openxmlformats.org/drawingml/2006/picture">
                 <pic:pic>
                   <pic:nvPicPr>
-                    <pic:cNvPr descr="/home/kbristol/mermaid-docx/temp/4cee83e8-b4f5-4ed9-826c-fa815f4273f0.png" id="22" name="Picture"/>
+                    <pic:cNvPr descr="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" id="22" name="Picture"/>
                     <pic:cNvPicPr>
                       <a:picLocks noChangeArrowheads="1" noChangeAspect="1"/>
                     </pic:cNvPicPr>
@@ -56,7 +56,7 @@
                   <pic:spPr bwMode="auto">
                     <a:xfrm>
                       <a:off x="0" y="0"/>
-                      <a:ext cx="2667000" cy="4584700"/>
+                      <a:ext cx="2628900" cy="4546600"/>
                     </a:xfrm>
                     <a:prstGeom prst="rect">
                       <a:avLst/>
@@ -92,14 +92,14 @@
       <w:r>
         <w:drawing>
           <wp:inline>
-            <wp:extent cx="3479800" cy="5156200"/>
+            <wp:extent cx="3975100" cy="5791200"/>
             <wp:effectExtent b="0" l="0" r="0" t="0"/>
             <wp:docPr descr="" title="" id="25" name="Picture"/>
             <a:graphic>
               <a:graphicData uri="http://schemas.openxmlformats.org/drawingml/2006/picture">
                 <pic:pic>
                   <pic:nvPicPr>
-                    <pic:cNvPr descr="/home/kbristol/mermaid-docx/temp/ff6565bf-633d-4273-8a4f-ec501d8d54fd.png" id="26" name="Picture"/>
+                    <pic:cNvPr descr="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" id="26" name="Picture"/>
                     <pic:cNvPicPr>
                       <a:picLocks noChangeArrowheads="1" noChangeAspect="1"/>
                     </pic:cNvPicPr>
@@ -113,7 +113,7 @@
                   <pic:spPr bwMode="auto">
                     <a:xfrm>
                       <a:off x="0" y="0"/>
-                      <a:ext cx="3479800" cy="5156200"/>
+                      <a:ext cx="3975100" cy="5791200"/>
                     </a:xfrm>
                     <a:prstGeom prst="rect">
                       <a:avLst/>
@@ -156,7 +156,7 @@
               <a:graphicData uri="http://schemas.openxmlformats.org/drawingml/2006/picture">
                 <pic:pic>
                   <pic:nvPicPr>
-                    <pic:cNvPr descr="/home/kbristol/mermaid-docx/temp/6fc9512a-08ab-4ac0-8750-073948df41a2.png" id="30" name="Picture"/>
+                    <pic:cNvPr descr="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" id="30" name="Picture"/>
                     <pic:cNvPicPr>
                       <a:picLocks noChangeArrowheads="1" noChangeAspect="1"/>
                     </pic:cNvPicPr>

</xml_diff>